<commit_message>
ECU anthony y MCU y MCU segun analisis corregidos version 1
</commit_message>
<xml_diff>
--- a/Gestión/_Derivacion de STRQ a FEAT (1).docx
+++ b/Gestión/_Derivacion de STRQ a FEAT (1).docx
@@ -1216,15 +1216,7 @@
           <w:sz w:val="24"/>
           <w:szCs w:val="24"/>
         </w:rPr>
-        <w:t xml:space="preserve">Para crear uno o varios requisitos FEAT a partir de los STRQ podemos aplicar algunas de las siguientes </w:t>
-      </w:r>
-      <w:r>
-        <w:rPr>
-          <w:rFonts w:ascii="Arial" w:eastAsia="Arial" w:hAnsi="Arial" w:cs="Arial"/>
-          <w:sz w:val="24"/>
-          <w:szCs w:val="24"/>
-        </w:rPr>
-        <w:t>estrategias de transformación (derivaciones): copiar, dividir, aclarar, cualificar, combinar, generalizar, cancelar, completar, corregir, unificar y adicionar detalles.</w:t>
+        <w:t>Para crear uno o varios requisitos FEAT a partir de los STRQ podemos aplicar algunas de las siguientes estrategias de transformación (derivaciones): copiar, dividir, aclarar, cualificar, combinar, generalizar, cancelar, completar, corregir, unificar y adicionar detalles.</w:t>
       </w:r>
     </w:p>
     <w:p>
@@ -1539,7 +1531,25 @@
           <w:sz w:val="24"/>
           <w:szCs w:val="24"/>
         </w:rPr>
-        <w:t>STRQ00. Alumno generará solicitud de préstamo de material.</w:t>
+        <w:t>STRQ0</w:t>
+      </w:r>
+      <w:r>
+        <w:rPr>
+          <w:rFonts w:ascii="Arial" w:eastAsia="Arial" w:hAnsi="Arial" w:cs="Arial"/>
+          <w:b/>
+          <w:sz w:val="24"/>
+          <w:szCs w:val="24"/>
+        </w:rPr>
+        <w:t>1</w:t>
+      </w:r>
+      <w:r>
+        <w:rPr>
+          <w:rFonts w:ascii="Arial" w:eastAsia="Arial" w:hAnsi="Arial" w:cs="Arial"/>
+          <w:b/>
+          <w:sz w:val="24"/>
+          <w:szCs w:val="24"/>
+        </w:rPr>
+        <w:t>. Alumno generará solicitud de préstamo de material.</w:t>
       </w:r>
     </w:p>
     <w:p>
@@ -1777,7 +1787,27 @@
           <w:sz w:val="24"/>
           <w:szCs w:val="24"/>
         </w:rPr>
-        <w:t xml:space="preserve">FEAT12. El sistema debe agregar  el material al atributo de </w:t>
+        <w:t xml:space="preserve">FEAT12. El sistema debe </w:t>
+      </w:r>
+      <w:proofErr w:type="gramStart"/>
+      <w:r>
+        <w:rPr>
+          <w:rFonts w:ascii="Arial" w:eastAsia="Arial" w:hAnsi="Arial" w:cs="Arial"/>
+          <w:bCs/>
+          <w:sz w:val="24"/>
+          <w:szCs w:val="24"/>
+        </w:rPr>
+        <w:t>agregar  el</w:t>
+      </w:r>
+      <w:proofErr w:type="gramEnd"/>
+      <w:r>
+        <w:rPr>
+          <w:rFonts w:ascii="Arial" w:eastAsia="Arial" w:hAnsi="Arial" w:cs="Arial"/>
+          <w:bCs/>
+          <w:sz w:val="24"/>
+          <w:szCs w:val="24"/>
+        </w:rPr>
+        <w:t xml:space="preserve"> material al atributo de </w:t>
       </w:r>
       <w:proofErr w:type="spellStart"/>
       <w:r>
@@ -1881,7 +1911,25 @@
           <w:szCs w:val="24"/>
         </w:rPr>
         <w:lastRenderedPageBreak/>
-        <w:t>STRQ00. Encargado de almacén registrará préstamo de material.</w:t>
+        <w:t>STRQ0</w:t>
+      </w:r>
+      <w:r>
+        <w:rPr>
+          <w:rFonts w:ascii="Arial" w:eastAsia="Arial" w:hAnsi="Arial" w:cs="Arial"/>
+          <w:b/>
+          <w:sz w:val="24"/>
+          <w:szCs w:val="24"/>
+        </w:rPr>
+        <w:t>2</w:t>
+      </w:r>
+      <w:r>
+        <w:rPr>
+          <w:rFonts w:ascii="Arial" w:eastAsia="Arial" w:hAnsi="Arial" w:cs="Arial"/>
+          <w:b/>
+          <w:sz w:val="24"/>
+          <w:szCs w:val="24"/>
+        </w:rPr>
+        <w:t>. Encargado de almacén registrará préstamo de material.</w:t>
       </w:r>
     </w:p>
     <w:p>
@@ -2225,7 +2273,7 @@
           <w:sz w:val="24"/>
           <w:szCs w:val="24"/>
         </w:rPr>
-        <w:t>0</w:t>
+        <w:t>3</w:t>
       </w:r>
       <w:r>
         <w:rPr>
@@ -2555,7 +2603,25 @@
           <w:sz w:val="24"/>
           <w:szCs w:val="24"/>
         </w:rPr>
-        <w:t xml:space="preserve">STRQ00. Encargado de almacén registrará devolución del préstamo de </w:t>
+        <w:t>STRQ0</w:t>
+      </w:r>
+      <w:r>
+        <w:rPr>
+          <w:rFonts w:ascii="Arial" w:eastAsia="Arial" w:hAnsi="Arial" w:cs="Arial"/>
+          <w:b/>
+          <w:sz w:val="24"/>
+          <w:szCs w:val="24"/>
+        </w:rPr>
+        <w:t>4</w:t>
+      </w:r>
+      <w:r>
+        <w:rPr>
+          <w:rFonts w:ascii="Arial" w:eastAsia="Arial" w:hAnsi="Arial" w:cs="Arial"/>
+          <w:b/>
+          <w:sz w:val="24"/>
+          <w:szCs w:val="24"/>
+        </w:rPr>
+        <w:t xml:space="preserve">. Encargado de almacén registrará devolución del préstamo de </w:t>
       </w:r>
       <w:r>
         <w:rPr>
@@ -2876,7 +2942,25 @@
           <w:sz w:val="24"/>
           <w:szCs w:val="24"/>
         </w:rPr>
-        <w:t>STRQ00. Encargado de almacén registrará penalización por daños de material.</w:t>
+        <w:t>STRQ0</w:t>
+      </w:r>
+      <w:r>
+        <w:rPr>
+          <w:rFonts w:ascii="Arial" w:eastAsia="Arial" w:hAnsi="Arial" w:cs="Arial"/>
+          <w:b/>
+          <w:sz w:val="24"/>
+          <w:szCs w:val="24"/>
+        </w:rPr>
+        <w:t>5</w:t>
+      </w:r>
+      <w:r>
+        <w:rPr>
+          <w:rFonts w:ascii="Arial" w:eastAsia="Arial" w:hAnsi="Arial" w:cs="Arial"/>
+          <w:b/>
+          <w:sz w:val="24"/>
+          <w:szCs w:val="24"/>
+        </w:rPr>
+        <w:t>. Encargado de almacén registrará penalización por daños de material.</w:t>
       </w:r>
     </w:p>
     <w:p>
@@ -3432,7 +3516,7 @@
             </wp:anchor>
           </w:drawing>
         </mc:Choice>
-        <mc:Fallback xmlns:dgm="http://schemas.openxmlformats.org/drawingml/2006/diagram" xmlns:lc="http://schemas.openxmlformats.org/drawingml/2006/lockedCanvas" xmlns:c="http://schemas.openxmlformats.org/drawingml/2006/chart" xmlns:pic="http://schemas.openxmlformats.org/drawingml/2006/picture" xmlns:a="http://schemas.openxmlformats.org/drawingml/2006/main" xmlns:sl="http://schemas.openxmlformats.org/schemaLibrary/2006/main" xmlns:w16sdtdh="http://schemas.microsoft.com/office/word/2020/wordml/sdtdatahash" xmlns:w16du="http://schemas.microsoft.com/office/word/2023/wordml/word16du" xmlns:oel="http://schemas.microsoft.com/office/2019/extlst">
+        <mc:Fallback xmlns:oel="http://schemas.microsoft.com/office/2019/extlst" xmlns:w16du="http://schemas.microsoft.com/office/word/2023/wordml/word16du" xmlns:w16sdtdh="http://schemas.microsoft.com/office/word/2020/wordml/sdtdatahash" xmlns:sl="http://schemas.openxmlformats.org/schemaLibrary/2006/main" xmlns:a="http://schemas.openxmlformats.org/drawingml/2006/main" xmlns:pic="http://schemas.openxmlformats.org/drawingml/2006/picture" xmlns:c="http://schemas.openxmlformats.org/drawingml/2006/chart" xmlns:lc="http://schemas.openxmlformats.org/drawingml/2006/lockedCanvas" xmlns:dgm="http://schemas.openxmlformats.org/drawingml/2006/diagram">
           <w:drawing>
             <wp:anchor allowOverlap="1" behindDoc="0" distB="0" distT="0" distL="114300" distR="114300" hidden="0" layoutInCell="1" locked="0" relativeHeight="0" simplePos="0">
               <wp:simplePos x="0" y="0"/>

</xml_diff>